<commit_message>
Fix logo layout position
</commit_message>
<xml_diff>
--- a/exercise/WS_OpenCL.docx
+++ b/exercise/WS_OpenCL.docx
@@ -550,7 +550,7 @@
           <w:numId w:val="2"/>
         </w:numPr>
         <w:tabs>
-          <w:tab w:leader="none" w:pos="2246" w:val="left"/>
+          <w:tab w:leader="none" w:pos="2981" w:val="left"/>
         </w:tabs>
         <w:ind w:hanging="360" w:left="735" w:right="0"/>
       </w:pPr>
@@ -584,54 +584,14 @@
           <w:szCs w:val="20"/>
           <w:lang w:eastAsia="en-US" w:val="de-CH"/>
         </w:rPr>
-        <w:t xml:space="preserve">. Notieren Sie sich die Laufzeiten und wie die </w:t>
-      </w:r>
-      <w:r>
-        <w:rPr>
-          <w:rFonts w:cs="Arial"/>
-          <w:color w:val="00000A"/>
-          <w:sz w:val="20"/>
-          <w:szCs w:val="20"/>
-          <w:lang w:eastAsia="en-US" w:val="de-CH"/>
-        </w:rPr>
-        <w:t>Dichte</w:t>
-      </w:r>
-      <w:r>
-        <w:rPr>
-          <w:rFonts w:cs="Arial"/>
-          <w:color w:val="00000A"/>
-          <w:sz w:val="20"/>
-          <w:szCs w:val="20"/>
-          <w:lang w:eastAsia="en-US" w:val="de-CH"/>
-        </w:rPr>
-        <w:t xml:space="preserve"> im Grid verteilt </w:t>
-      </w:r>
-      <w:r>
-        <w:rPr>
-          <w:rFonts w:cs="Arial"/>
-          <w:color w:val="00000A"/>
-          <w:sz w:val="20"/>
-          <w:szCs w:val="20"/>
-          <w:lang w:eastAsia="en-US" w:val="de-CH"/>
-        </w:rPr>
-        <w:t>ist</w:t>
-      </w:r>
-      <w:r>
-        <w:rPr>
-          <w:rFonts w:cs="Arial"/>
-          <w:color w:val="00000A"/>
-          <w:sz w:val="20"/>
-          <w:szCs w:val="20"/>
-          <w:lang w:eastAsia="en-US" w:val="de-CH"/>
-        </w:rPr>
-        <w:t>.</w:t>
-      </w:r>
-    </w:p>
-    <w:p>
-      <w:pPr>
-        <w:pStyle w:val="style0"/>
-        <w:tabs>
-          <w:tab w:leader="none" w:pos="1502" w:val="left"/>
+        <w:t>. Notieren Sie sich die Laufzeiten und wie die Dichte im Grid verteilt ist.</w:t>
+      </w:r>
+    </w:p>
+    <w:p>
+      <w:pPr>
+        <w:pStyle w:val="style0"/>
+        <w:tabs>
+          <w:tab w:leader="none" w:pos="1865" w:val="left"/>
         </w:tabs>
         <w:ind w:hanging="360" w:left="363" w:right="0"/>
       </w:pPr>
@@ -647,7 +607,7 @@
           <w:numId w:val="2"/>
         </w:numPr>
         <w:tabs>
-          <w:tab w:leader="none" w:pos="2246" w:val="left"/>
+          <w:tab w:leader="none" w:pos="2981" w:val="left"/>
         </w:tabs>
         <w:ind w:hanging="360" w:left="735" w:right="0"/>
       </w:pPr>
@@ -666,8 +626,8 @@
       <w:pPr>
         <w:pStyle w:val="style0"/>
         <w:tabs>
-          <w:tab w:leader="none" w:pos="1477" w:val="left"/>
-          <w:tab w:leader="none" w:pos="2212" w:val="left"/>
+          <w:tab w:leader="none" w:pos="1840" w:val="left"/>
+          <w:tab w:leader="none" w:pos="2575" w:val="left"/>
         </w:tabs>
         <w:ind w:hanging="360" w:left="363" w:right="0"/>
       </w:pPr>
@@ -803,10 +763,10 @@
         <wp:anchor allowOverlap="1" behindDoc="1" distB="0" distL="0" distR="0" distT="0" layoutInCell="1" locked="0" relativeHeight="0" simplePos="0">
           <wp:simplePos x="0" y="0"/>
           <wp:positionH relativeFrom="character">
-            <wp:posOffset>5087620</wp:posOffset>
+            <wp:posOffset>7620</wp:posOffset>
           </wp:positionH>
           <wp:positionV relativeFrom="line">
-            <wp:posOffset>1905</wp:posOffset>
+            <wp:posOffset>13970</wp:posOffset>
           </wp:positionV>
           <wp:extent cx="1571625" cy="361950"/>
           <wp:effectExtent b="0" l="0" r="0" t="0"/>

</xml_diff>